<commit_message>
fixed task9 for lab5
</commit_message>
<xml_diff>
--- a/Lab5/Отчёт5.docx
+++ b/Lab5/Отчёт5.docx
@@ -2042,19 +2042,7 @@
         <w:rPr>
           <w:lang w:eastAsia="ru-RU"/>
         </w:rPr>
-        <w:t>Напишите свои необходимые функции, которые обрабатывают таблицу из 4-х точечных</w:t>
-      </w:r>
-      <w:r>
-        <w:rPr>
-          <w:lang w:eastAsia="ru-RU"/>
-        </w:rPr>
-        <w:t xml:space="preserve"> </w:t>
-      </w:r>
-      <w:r>
-        <w:rPr>
-          <w:lang w:eastAsia="ru-RU"/>
-        </w:rPr>
-        <w:t>пар:</w:t>
+        <w:t>Напишите свои необходимые функции, которые обрабатывают таблицу из 4-х точечных пар:</w:t>
       </w:r>
     </w:p>
     <w:p>
@@ -3216,19 +3204,7 @@
         <w:rPr>
           <w:lang w:eastAsia="ru-RU"/>
         </w:rPr>
-        <w:t>, которая переставляет в списке-аргументе первый и</w:t>
-      </w:r>
-      <w:r>
-        <w:rPr>
-          <w:lang w:eastAsia="ru-RU"/>
-        </w:rPr>
-        <w:t xml:space="preserve"> </w:t>
-      </w:r>
-      <w:r>
-        <w:rPr>
-          <w:lang w:eastAsia="ru-RU"/>
-        </w:rPr>
-        <w:t>последний элементы.</w:t>
+        <w:t>, которая переставляет в списке-аргументе первый и последний элементы.</w:t>
       </w:r>
     </w:p>
     <w:p>
@@ -4604,19 +4580,7 @@
         <w:rPr>
           <w:lang w:eastAsia="ru-RU"/>
         </w:rPr>
-        <w:t>, которая переставляет в списке- аргументе два</w:t>
-      </w:r>
-      <w:r>
-        <w:rPr>
-          <w:lang w:eastAsia="ru-RU"/>
-        </w:rPr>
-        <w:t xml:space="preserve"> </w:t>
-      </w:r>
-      <w:r>
-        <w:rPr>
-          <w:lang w:eastAsia="ru-RU"/>
-        </w:rPr>
-        <w:t>указанных своими порядковыми номерами элемента в этом списке.</w:t>
+        <w:t>, которая переставляет в списке- аргументе два указанных своими порядковыми номерами элемента в этом списке.</w:t>
       </w:r>
     </w:p>
     <w:p>
@@ -5256,19 +5220,7 @@
         <w:rPr>
           <w:lang w:eastAsia="ru-RU"/>
         </w:rPr>
-        <w:t>, которые производят одну круговую</w:t>
-      </w:r>
-      <w:r>
-        <w:rPr>
-          <w:lang w:eastAsia="ru-RU"/>
-        </w:rPr>
-        <w:t xml:space="preserve"> </w:t>
-      </w:r>
-      <w:r>
-        <w:rPr>
-          <w:lang w:eastAsia="ru-RU"/>
-        </w:rPr>
-        <w:t>перестановку в списке-аргументе влево и вправо, соответственно.</w:t>
+        <w:t>, которые производят одну круговую перестановку в списке-аргументе влево и вправо, соответственно.</w:t>
       </w:r>
     </w:p>
     <w:p>
@@ -8075,19 +8027,7 @@
         <w:rPr>
           <w:lang w:eastAsia="ru-RU"/>
         </w:rPr>
-        <w:t>Напишите функцию, которая добавляет к множеству двухэлементных списков новый</w:t>
-      </w:r>
-      <w:r>
-        <w:rPr>
-          <w:lang w:eastAsia="ru-RU"/>
-        </w:rPr>
-        <w:t xml:space="preserve"> </w:t>
-      </w:r>
-      <w:r>
-        <w:rPr>
-          <w:lang w:eastAsia="ru-RU"/>
-        </w:rPr>
-        <w:t>двухэлементный список, если его там нет.</w:t>
+        <w:t>Напишите функцию, которая добавляет к множеству двухэлементных списков новый двухэлементный список, если его там нет.</w:t>
       </w:r>
     </w:p>
     <w:p>
@@ -8451,19 +8391,20 @@
         <w:rPr>
           <w:lang w:eastAsia="ru-RU"/>
         </w:rPr>
-        <w:t>Напишите функцию, которая умножает на заданное число-аргумент первый числовой</w:t>
-      </w:r>
-      <w:r>
+        <w:t>Напишите функцию, которая умножает на заданное число-аргумент первый числовой элемент списка из заданного 3-х элементного списка-аргумента, когда</w:t>
+      </w:r>
+    </w:p>
+    <w:p>
+      <w:pPr>
         <w:rPr>
           <w:lang w:eastAsia="ru-RU"/>
         </w:rPr>
-        <w:t xml:space="preserve"> </w:t>
-      </w:r>
+      </w:pPr>
       <w:r>
         <w:rPr>
           <w:lang w:eastAsia="ru-RU"/>
         </w:rPr>
-        <w:t>элемент списка из заданного 3-х элементного списка-аргумента, когда</w:t>
+        <w:t>а) все элементы списка – числа,</w:t>
       </w:r>
     </w:p>
     <w:p>
@@ -8476,56 +8417,7 @@
         <w:rPr>
           <w:lang w:eastAsia="ru-RU"/>
         </w:rPr>
-        <w:t xml:space="preserve">а) </w:t>
-      </w:r>
-      <w:r>
-        <w:rPr>
-          <w:lang w:eastAsia="ru-RU"/>
-        </w:rPr>
-        <w:t xml:space="preserve">все элементы списка </w:t>
-      </w:r>
-      <w:r>
-        <w:rPr>
-          <w:lang w:eastAsia="ru-RU"/>
-        </w:rPr>
-        <w:t>–</w:t>
-      </w:r>
-      <w:r>
-        <w:rPr>
-          <w:lang w:eastAsia="ru-RU"/>
-        </w:rPr>
-        <w:t xml:space="preserve"> числа,</w:t>
-      </w:r>
-    </w:p>
-    <w:p>
-      <w:pPr>
-        <w:rPr>
-          <w:lang w:eastAsia="ru-RU"/>
-        </w:rPr>
-      </w:pPr>
-      <w:r>
-        <w:rPr>
-          <w:lang w:eastAsia="ru-RU"/>
-        </w:rPr>
-        <w:t xml:space="preserve">б) </w:t>
-      </w:r>
-      <w:r>
-        <w:rPr>
-          <w:lang w:eastAsia="ru-RU"/>
-        </w:rPr>
-        <w:t xml:space="preserve">элементы списка </w:t>
-      </w:r>
-      <w:r>
-        <w:rPr>
-          <w:lang w:eastAsia="ru-RU"/>
-        </w:rPr>
-        <w:t>–</w:t>
-      </w:r>
-      <w:r>
-        <w:rPr>
-          <w:lang w:eastAsia="ru-RU"/>
-        </w:rPr>
-        <w:t xml:space="preserve"> любые объекты.</w:t>
+        <w:t>б) элементы списка – любые объекты.</w:t>
       </w:r>
     </w:p>
     <w:p>
@@ -9880,31 +9772,7 @@
         <w:rPr>
           <w:lang w:eastAsia="ru-RU"/>
         </w:rPr>
-        <w:t>, которая из списка-аргумента из 5 чисел выбирает</w:t>
-      </w:r>
-      <w:r>
-        <w:rPr>
-          <w:lang w:eastAsia="ru-RU"/>
-        </w:rPr>
-        <w:t xml:space="preserve"> </w:t>
-      </w:r>
-      <w:r>
-        <w:rPr>
-          <w:lang w:eastAsia="ru-RU"/>
-        </w:rPr>
-        <w:t>только те, которые расположены между двумя указанными границами-аргументами и</w:t>
-      </w:r>
-      <w:r>
-        <w:rPr>
-          <w:lang w:eastAsia="ru-RU"/>
-        </w:rPr>
-        <w:t xml:space="preserve"> </w:t>
-      </w:r>
-      <w:r>
-        <w:rPr>
-          <w:lang w:eastAsia="ru-RU"/>
-        </w:rPr>
-        <w:t>возвращает их в виде списка (упорядоченного по возрастанию списка чисел (+ 2 балла)).</w:t>
+        <w:t>, которая из списка-аргумента из 5 чисел выбирает только те, которые расположены между двумя указанными границами-аргументами и возвращает их в виде списка (упорядоченного по возрастанию списка чисел (+ 2 балла)).</w:t>
       </w:r>
     </w:p>
     <w:p>
@@ -10421,8 +10289,37 @@
           <w:szCs w:val="28"/>
           <w:lang w:val="en-US" w:eastAsia="ru-RU"/>
         </w:rPr>
-        <w:t xml:space="preserve"> a el b</w:t>
-      </w:r>
+        <w:t xml:space="preserve"> </w:t>
+      </w:r>
+      <w:r>
+        <w:rPr>
+          <w:rFonts w:ascii="Courier New" w:eastAsia="Times New Roman" w:hAnsi="Courier New" w:cs="Courier New"/>
+          <w:color w:val="000000"/>
+          <w:szCs w:val="28"/>
+          <w:lang w:val="en-US" w:eastAsia="ru-RU"/>
+        </w:rPr>
+        <w:t>b</w:t>
+      </w:r>
+      <w:r>
+        <w:rPr>
+          <w:rFonts w:ascii="Courier New" w:eastAsia="Times New Roman" w:hAnsi="Courier New" w:cs="Courier New"/>
+          <w:color w:val="000000"/>
+          <w:szCs w:val="28"/>
+          <w:lang w:val="en-US" w:eastAsia="ru-RU"/>
+        </w:rPr>
+        <w:t xml:space="preserve"> el </w:t>
+      </w:r>
+      <w:r>
+        <w:rPr>
+          <w:rFonts w:ascii="Courier New" w:eastAsia="Times New Roman" w:hAnsi="Courier New" w:cs="Courier New"/>
+          <w:color w:val="000000"/>
+          <w:szCs w:val="28"/>
+          <w:lang w:val="en-US" w:eastAsia="ru-RU"/>
+        </w:rPr>
+        <w:t>a</w:t>
+      </w:r>
+      <w:bookmarkStart w:id="0" w:name="_GoBack"/>
+      <w:bookmarkEnd w:id="0"/>
       <w:r>
         <w:rPr>
           <w:rFonts w:ascii="Courier New" w:eastAsia="Times New Roman" w:hAnsi="Courier New" w:cs="Courier New"/>
@@ -11092,8 +10989,6 @@
           <w:lang w:val="en-US" w:eastAsia="ru-RU"/>
         </w:rPr>
       </w:pPr>
-      <w:bookmarkStart w:id="0" w:name="_GoBack"/>
-      <w:bookmarkEnd w:id="0"/>
     </w:p>
     <w:sectPr>
       <w:pgSz w:w="11906" w:h="16838"/>

</xml_diff>